<commit_message>
modified:   doc/Doc.docx 	new file:   doc/~WRL3809.tmp 	deleted:    lab3_flash_linear_bazza.py 	modified:   results/my_search_results/system_search_results.csv 	modified:   results/my_search_results/system_search_results_top_n.csv 	new file:   results_img/diff_flash_linear.png 	modified:   results_img/results_in_budget_100.png 	modified:   results_img/results_in_budget_1000.png 	modified:   results_img/results_in_budget_20.png 	modified:   results_img/results_in_budget_200.png 	modified:   results_img/results_in_budget_50.png 	modified:   results_img/results_in_budget_500.png 	modified:   visualization.ipynb
</commit_message>
<xml_diff>
--- a/doc/Doc.docx
+++ b/doc/Doc.docx
@@ -2,7 +2,1565 @@
 <file path=word/document.xml><?xml version="1.0" encoding="utf-8"?>
 <w:document xmlns:wpc="http://schemas.microsoft.com/office/word/2010/wordprocessingCanvas" xmlns:cx="http://schemas.microsoft.com/office/drawing/2014/chartex" xmlns:cx1="http://schemas.microsoft.com/office/drawing/2015/9/8/chartex" xmlns:cx2="http://schemas.microsoft.com/office/drawing/2015/10/21/chartex" xmlns:cx3="http://schemas.microsoft.com/office/drawing/2016/5/9/chartex" xmlns:cx4="http://schemas.microsoft.com/office/drawing/2016/5/10/chartex" xmlns:cx5="http://schemas.microsoft.com/office/drawing/2016/5/11/chartex" xmlns:cx6="http://schemas.microsoft.com/office/drawing/2016/5/12/chartex" xmlns:cx7="http://schemas.microsoft.com/office/drawing/2016/5/13/chartex" xmlns:cx8="http://schemas.microsoft.com/office/drawing/2016/5/14/chartex" xmlns:mc="http://schemas.openxmlformats.org/markup-compatibility/2006" xmlns:aink="http://schemas.microsoft.com/office/drawing/2016/ink" xmlns:am3d="http://schemas.microsoft.com/office/drawing/2017/model3d" xmlns:o="urn:schemas-microsoft-com:office:office" xmlns:oel="http://schemas.microsoft.com/office/2019/extlst" xmlns:r="http://schemas.openxmlformats.org/officeDocument/2006/relationships" xmlns:m="http://schemas.openxmlformats.org/officeDocument/2006/math" xmlns:v="urn:schemas-microsoft-com:vml" xmlns:wp14="http://schemas.microsoft.com/office/word/2010/wordprocessingDrawing" xmlns:wp="http://schemas.openxmlformats.org/drawingml/2006/wordprocessingDrawing" xmlns:w10="urn:schemas-microsoft-com:office:word" xmlns:w="http://schemas.openxmlformats.org/wordprocessingml/2006/main" xmlns:w14="http://schemas.microsoft.com/office/word/2010/wordml" xmlns:w15="http://schemas.microsoft.com/office/word/2012/wordml" xmlns:w16cex="http://schemas.microsoft.com/office/word/2018/wordml/cex" xmlns:w16cid="http://schemas.microsoft.com/office/word/2016/wordml/cid" xmlns:w16="http://schemas.microsoft.com/office/word/2018/wordml" xmlns:w16du="http://schemas.microsoft.com/office/word/2023/wordml/word16du" xmlns:w16sdtdh="http://schemas.microsoft.com/office/word/2020/wordml/sdtdatahash" xmlns:w16sdtfl="http://schemas.microsoft.com/office/word/2024/wordml/sdtformatlock" xmlns:w16se="http://schemas.microsoft.com/office/word/2015/wordml/symex" xmlns:wpg="http://schemas.microsoft.com/office/word/2010/wordprocessingGroup" xmlns:wpi="http://schemas.microsoft.com/office/word/2010/wordprocessingInk" xmlns:wne="http://schemas.microsoft.com/office/word/2006/wordml" xmlns:wps="http://schemas.microsoft.com/office/word/2010/wordprocessingShape" mc:Ignorable="w14 w15 w16se w16cid w16 w16cex w16sdtdh w16sdtfl w16du wp14">
   <w:body>
-    <w:p/>
+    <w:p>
+      <w:pPr>
+        <w:rPr>
+          <w:color w:val="FF0000"/>
+          <w:sz w:val="18"/>
+          <w:szCs w:val="18"/>
+        </w:rPr>
+      </w:pPr>
+      <w:r>
+        <w:rPr>
+          <w:rFonts w:hint="eastAsia"/>
+          <w:color w:val="FF0000"/>
+          <w:sz w:val="18"/>
+          <w:szCs w:val="18"/>
+        </w:rPr>
+        <w:t>问题的出色介绍</w:t>
+      </w:r>
+      <w:r>
+        <w:rPr>
+          <w:color w:val="FF0000"/>
+          <w:sz w:val="18"/>
+          <w:szCs w:val="18"/>
+        </w:rPr>
+        <w:t>;现有方法的全面覆盖/比较。该解决方案非常详细，并对基本原理进行了深入解释。所有的实验设置都经过精心设计，细节极佳。定量结果有很好的演示，有深入的讨论，而建议的解决方案至少在一个指标上超过了基线。彻底和建设性的思考和结论。结果是完全可重复和可验证的。</w:t>
+      </w:r>
+    </w:p>
+    <w:p>
+      <w:pPr>
+        <w:rPr>
+          <w:color w:val="FF0000"/>
+          <w:sz w:val="18"/>
+          <w:szCs w:val="18"/>
+        </w:rPr>
+      </w:pPr>
+    </w:p>
+    <w:p>
+      <w:pPr>
+        <w:rPr>
+          <w:color w:val="FF0000"/>
+          <w:sz w:val="18"/>
+          <w:szCs w:val="18"/>
+        </w:rPr>
+      </w:pPr>
+      <w:r>
+        <w:rPr>
+          <w:rFonts w:hint="eastAsia"/>
+          <w:color w:val="FF0000"/>
+          <w:sz w:val="18"/>
+          <w:szCs w:val="18"/>
+        </w:rPr>
+        <w:t>请使用</w:t>
+      </w:r>
+      <w:r>
+        <w:rPr>
+          <w:color w:val="FF0000"/>
+          <w:sz w:val="18"/>
+          <w:szCs w:val="18"/>
+        </w:rPr>
+        <w:t xml:space="preserve"> Time New Roman 或 Arial 字体类型，10pt，单列，单行距来编写报告。预期长度应在 2 到 6 页之间（包括参考文献），A4 大小。更长的报告是可能的，但您需要有充分的理由。</w:t>
+      </w:r>
+    </w:p>
+    <w:p>
+      <w:pPr>
+        <w:rPr>
+          <w:color w:val="FF0000"/>
+          <w:sz w:val="18"/>
+          <w:szCs w:val="18"/>
+        </w:rPr>
+      </w:pPr>
+    </w:p>
+    <w:p>
+      <w:pPr>
+        <w:rPr>
+          <w:rFonts w:hint="eastAsia"/>
+          <w:color w:val="FF0000"/>
+          <w:sz w:val="18"/>
+          <w:szCs w:val="18"/>
+        </w:rPr>
+      </w:pPr>
+      <w:r>
+        <w:rPr>
+          <w:color w:val="FF0000"/>
+          <w:sz w:val="18"/>
+          <w:szCs w:val="18"/>
+        </w:rPr>
+        <w:t>1.3 成果提交要求</w:t>
+      </w:r>
+    </w:p>
+    <w:p>
+      <w:pPr>
+        <w:rPr>
+          <w:rFonts w:hint="eastAsia"/>
+          <w:color w:val="FF0000"/>
+          <w:sz w:val="18"/>
+          <w:szCs w:val="18"/>
+        </w:rPr>
+      </w:pPr>
+      <w:r>
+        <w:rPr>
+          <w:rFonts w:hint="eastAsia"/>
+          <w:color w:val="FF0000"/>
+          <w:sz w:val="18"/>
+          <w:szCs w:val="18"/>
+        </w:rPr>
+        <w:t>最终成果主要为一份系统性的报告，用于记录你的解决方案及其有效性的证明。你不需要提交代码，但应将代码存储在一个公开的代码仓库中，并在报告中附上链接。</w:t>
+      </w:r>
+    </w:p>
+    <w:p>
+      <w:pPr>
+        <w:rPr>
+          <w:rFonts w:hint="eastAsia"/>
+          <w:color w:val="FF0000"/>
+          <w:sz w:val="18"/>
+          <w:szCs w:val="18"/>
+        </w:rPr>
+      </w:pPr>
+      <w:r>
+        <w:rPr>
+          <w:rFonts w:hint="eastAsia"/>
+          <w:color w:val="FF0000"/>
+          <w:sz w:val="18"/>
+          <w:szCs w:val="18"/>
+        </w:rPr>
+        <w:t>报告应至少包含以下几个部分（你可以自由更改标题名称或添加子章节）：</w:t>
+      </w:r>
+    </w:p>
+    <w:p>
+      <w:pPr>
+        <w:rPr>
+          <w:rFonts w:hint="eastAsia"/>
+          <w:sz w:val="18"/>
+          <w:szCs w:val="18"/>
+        </w:rPr>
+      </w:pPr>
+      <w:r>
+        <w:rPr>
+          <w:color w:val="FF0000"/>
+          <w:sz w:val="18"/>
+          <w:szCs w:val="18"/>
+        </w:rPr>
+        <w:t xml:space="preserve">    </w:t>
+      </w:r>
+      <w:r>
+        <w:rPr>
+          <w:sz w:val="18"/>
+          <w:szCs w:val="18"/>
+        </w:rPr>
+        <w:t>引言（Introduction）：本节应提供你所解决问题的背景信息，并说明你选择该问题的原因。</w:t>
+      </w:r>
+    </w:p>
+    <w:p>
+      <w:pPr>
+        <w:rPr>
+          <w:rFonts w:hint="eastAsia"/>
+          <w:sz w:val="18"/>
+          <w:szCs w:val="18"/>
+        </w:rPr>
+      </w:pPr>
+      <w:r>
+        <w:rPr>
+          <w:sz w:val="18"/>
+          <w:szCs w:val="18"/>
+        </w:rPr>
+        <w:t xml:space="preserve">    相关工作（Related Work）：本节应讨论已有的解决该问题的方法，并对它们的优缺点进行分析。引用请采用计算机科学领域常见的学术引用格式（如 Chicago 风格），详情可参考：https://pitt.libguides.com/citationhelp/ieee。</w:t>
+      </w:r>
+    </w:p>
+    <w:p>
+      <w:pPr>
+        <w:rPr>
+          <w:rFonts w:hint="eastAsia"/>
+          <w:sz w:val="18"/>
+          <w:szCs w:val="18"/>
+        </w:rPr>
+      </w:pPr>
+      <w:r>
+        <w:rPr>
+          <w:sz w:val="18"/>
+          <w:szCs w:val="18"/>
+        </w:rPr>
+        <w:t xml:space="preserve">    解决方案（Solution）：在这里你可以详细阐述你提出的解决方案。虽然鼓励你提出原创思路，但如果你选择复现已有工作的某个方法，以测试它是否适用于你所选的系统或项目，也完全可以。但你需要用自己的语言详细描述该方法的设计思路，包括背后的设计动机。你也可以设计一个图形用户界面（GUI），但最重要的还是能解决智能软件工程问题的核心算法。</w:t>
+      </w:r>
+    </w:p>
+    <w:p>
+      <w:pPr>
+        <w:rPr>
+          <w:rFonts w:hint="eastAsia"/>
+          <w:sz w:val="18"/>
+          <w:szCs w:val="18"/>
+        </w:rPr>
+      </w:pPr>
+      <w:r>
+        <w:rPr>
+          <w:sz w:val="18"/>
+          <w:szCs w:val="18"/>
+        </w:rPr>
+        <w:t xml:space="preserve">    实验设置（Setup）：本节需要描述你的实验设置和流程，比如所选的系统/项目简介、参数设置、评估指标、对比基线方法，以及使用了哪些统计分析方法等。</w:t>
+      </w:r>
+    </w:p>
+    <w:p>
+      <w:pPr>
+        <w:rPr>
+          <w:rFonts w:hint="eastAsia"/>
+          <w:sz w:val="18"/>
+          <w:szCs w:val="18"/>
+        </w:rPr>
+      </w:pPr>
+      <w:r>
+        <w:rPr>
+          <w:sz w:val="18"/>
+          <w:szCs w:val="18"/>
+        </w:rPr>
+        <w:t xml:space="preserve">    实验结果（Experiments）：你应在这里对你的方案进行定量评估，并理想情况下与基线方法进行对比。需要使用图表来展示结果，并采用课程中介绍的统计检验方法。你还应考虑在多样化场景下进行评估，例如在不同的系统/项目、指标和/或目标下。作为最低要求，你需要涵盖至少一个系统/项目、一个评估指标和一个优化目标（如适用）。结果讨论部分需要描述你从实验观察中得到的发现。</w:t>
+      </w:r>
+    </w:p>
+    <w:p>
+      <w:pPr>
+        <w:rPr>
+          <w:rFonts w:hint="eastAsia"/>
+          <w:sz w:val="18"/>
+          <w:szCs w:val="18"/>
+        </w:rPr>
+      </w:pPr>
+      <w:r>
+        <w:rPr>
+          <w:sz w:val="18"/>
+          <w:szCs w:val="18"/>
+        </w:rPr>
+        <w:t xml:space="preserve">    反思（Reflection）：本节讨论你提出方法的局限性，并思考有哪些改进空间。</w:t>
+      </w:r>
+    </w:p>
+    <w:p>
+      <w:pPr>
+        <w:rPr>
+          <w:rFonts w:hint="eastAsia"/>
+          <w:sz w:val="18"/>
+          <w:szCs w:val="18"/>
+        </w:rPr>
+      </w:pPr>
+      <w:r>
+        <w:rPr>
+          <w:sz w:val="18"/>
+          <w:szCs w:val="18"/>
+        </w:rPr>
+        <w:t xml:space="preserve">    结论（Conclusion）：根据实验结果，总结你的研究结论。</w:t>
+      </w:r>
+    </w:p>
+    <w:p>
+      <w:pPr>
+        <w:rPr>
+          <w:rFonts w:hint="eastAsia"/>
+          <w:sz w:val="18"/>
+          <w:szCs w:val="18"/>
+        </w:rPr>
+      </w:pPr>
+      <w:r>
+        <w:rPr>
+          <w:sz w:val="18"/>
+          <w:szCs w:val="18"/>
+        </w:rPr>
+        <w:t xml:space="preserve">    实验材料链接（Artifact）：在此处提供你代码仓库的链接（如 GitHub 或 Zenodo），其中应包括源码和原始实验数据。</w:t>
+      </w:r>
+    </w:p>
+    <w:p>
+      <w:pPr>
+        <w:ind w:firstLine="360"/>
+        <w:rPr>
+          <w:sz w:val="18"/>
+          <w:szCs w:val="18"/>
+        </w:rPr>
+      </w:pPr>
+      <w:r>
+        <w:rPr>
+          <w:sz w:val="18"/>
+          <w:szCs w:val="18"/>
+        </w:rPr>
+        <w:t>参考文献（References）：任何引用的论文/工作都应在此处按照学术格式正确引用。</w:t>
+      </w:r>
+    </w:p>
+    <w:p>
+      <w:pPr>
+        <w:rPr>
+          <w:color w:val="FF0000"/>
+          <w:sz w:val="18"/>
+          <w:szCs w:val="18"/>
+        </w:rPr>
+      </w:pPr>
+    </w:p>
+    <w:p>
+      <w:pPr>
+        <w:rPr>
+          <w:sz w:val="18"/>
+          <w:szCs w:val="18"/>
+        </w:rPr>
+      </w:pPr>
+      <w:r>
+        <w:rPr>
+          <w:sz w:val="18"/>
+          <w:szCs w:val="18"/>
+        </w:rPr>
+        <w:lastRenderedPageBreak/>
+        <w:t xml:space="preserve">Abstract </w:t>
+      </w:r>
+    </w:p>
+    <w:p>
+      <w:pPr>
+        <w:rPr>
+          <w:sz w:val="18"/>
+          <w:szCs w:val="18"/>
+        </w:rPr>
+      </w:pPr>
+      <w:r>
+        <w:rPr>
+          <w:rFonts w:hint="eastAsia"/>
+          <w:sz w:val="18"/>
+          <w:szCs w:val="18"/>
+          <w:lang w:val="en-GB"/>
+        </w:rPr>
+        <w:t>本文基于ISE lab 3的</w:t>
+      </w:r>
+      <w:r>
+        <w:rPr>
+          <w:sz w:val="18"/>
+          <w:szCs w:val="18"/>
+          <w:lang w:val="en-GB"/>
+        </w:rPr>
+        <w:t>Configuration Performance Tuning</w:t>
+      </w:r>
+      <w:r>
+        <w:rPr>
+          <w:rFonts w:hint="eastAsia"/>
+          <w:sz w:val="18"/>
+          <w:szCs w:val="18"/>
+          <w:lang w:val="en-GB"/>
+        </w:rPr>
+        <w:t xml:space="preserve"> 问题提供的baseline 和数据集设计并部署了6个intelligent </w:t>
+      </w:r>
+      <w:r>
+        <w:rPr>
+          <w:sz w:val="18"/>
+          <w:szCs w:val="18"/>
+          <w:lang w:val="en-GB"/>
+        </w:rPr>
+        <w:t xml:space="preserve">turning methods , </w:t>
+      </w:r>
+      <w:r>
+        <w:rPr>
+          <w:rFonts w:hint="eastAsia"/>
+          <w:sz w:val="18"/>
+          <w:szCs w:val="18"/>
+          <w:lang w:val="en-GB"/>
+        </w:rPr>
+        <w:t>并对这些方法进行了测试。最终得到了两个优于baseline 的一个有模型方法（</w:t>
+      </w:r>
+      <w:r>
+        <w:rPr>
+          <w:sz w:val="18"/>
+          <w:szCs w:val="18"/>
+        </w:rPr>
+        <w:t>Linear FLASH</w:t>
+      </w:r>
+      <w:r>
+        <w:rPr>
+          <w:rFonts w:hint="eastAsia"/>
+          <w:sz w:val="18"/>
+          <w:szCs w:val="18"/>
+          <w:lang w:val="en-GB"/>
+        </w:rPr>
+        <w:t>）和一个</w:t>
+      </w:r>
+      <w:r>
+        <w:rPr>
+          <w:rFonts w:hint="eastAsia"/>
+          <w:sz w:val="18"/>
+          <w:szCs w:val="18"/>
+          <w:lang w:val="en-GB"/>
+        </w:rPr>
+        <w:t>无</w:t>
+      </w:r>
+      <w:r>
+        <w:rPr>
+          <w:rFonts w:hint="eastAsia"/>
+          <w:sz w:val="18"/>
+          <w:szCs w:val="18"/>
+          <w:lang w:val="en-GB"/>
+        </w:rPr>
+        <w:t>模型方法（</w:t>
+      </w:r>
+      <w:r>
+        <w:rPr>
+          <w:sz w:val="18"/>
+          <w:szCs w:val="18"/>
+        </w:rPr>
+        <w:t xml:space="preserve">Linear BestConfig </w:t>
+      </w:r>
+      <w:r>
+        <w:rPr>
+          <w:rFonts w:hint="eastAsia"/>
+          <w:sz w:val="18"/>
+          <w:szCs w:val="18"/>
+        </w:rPr>
+        <w:t>）</w:t>
+      </w:r>
+      <w:r>
+        <w:rPr>
+          <w:rFonts w:hint="eastAsia"/>
+          <w:sz w:val="18"/>
+          <w:szCs w:val="18"/>
+        </w:rPr>
+        <w:t>。本文还探讨了不同前期采样方法的优势和劣势，以及不同模型在一些系统下的理论表现。</w:t>
+      </w:r>
+    </w:p>
+    <w:p>
+      <w:pPr>
+        <w:rPr>
+          <w:rFonts w:hint="eastAsia"/>
+          <w:sz w:val="18"/>
+          <w:szCs w:val="18"/>
+        </w:rPr>
+      </w:pPr>
+    </w:p>
+    <w:p>
+      <w:pPr>
+        <w:rPr>
+          <w:strike/>
+          <w:sz w:val="18"/>
+          <w:szCs w:val="18"/>
+        </w:rPr>
+      </w:pPr>
+      <w:r>
+        <w:rPr>
+          <w:sz w:val="18"/>
+          <w:szCs w:val="18"/>
+        </w:rPr>
+        <w:t>Introduction：</w:t>
+      </w:r>
+    </w:p>
+    <w:p>
+      <w:pPr>
+        <w:rPr>
+          <w:sz w:val="18"/>
+          <w:szCs w:val="18"/>
+        </w:rPr>
+      </w:pPr>
+      <w:r>
+        <w:rPr>
+          <w:rFonts w:hint="eastAsia"/>
+          <w:sz w:val="18"/>
+          <w:szCs w:val="18"/>
+        </w:rPr>
+        <w:t>在系统复杂度越来越高的今天，</w:t>
+      </w:r>
+      <w:r>
+        <w:rPr>
+          <w:rFonts w:hint="eastAsia"/>
+          <w:sz w:val="18"/>
+          <w:szCs w:val="18"/>
+        </w:rPr>
+        <w:t>无论是</w:t>
+      </w:r>
+      <w:r>
+        <w:rPr>
+          <w:rFonts w:hint="eastAsia"/>
+          <w:sz w:val="18"/>
+          <w:szCs w:val="18"/>
+        </w:rPr>
+        <w:t>人类</w:t>
+      </w:r>
+      <w:r>
+        <w:rPr>
+          <w:rFonts w:hint="eastAsia"/>
+          <w:sz w:val="18"/>
+          <w:szCs w:val="18"/>
+        </w:rPr>
+        <w:t>还是算法都</w:t>
+      </w:r>
+      <w:r>
+        <w:rPr>
+          <w:rFonts w:hint="eastAsia"/>
+          <w:sz w:val="18"/>
+          <w:szCs w:val="18"/>
+        </w:rPr>
+        <w:t>已经越来越难以理解日益增多的选项对他们的软件所造成的影响</w:t>
+      </w:r>
+      <w:r>
+        <w:rPr>
+          <w:rFonts w:hint="eastAsia"/>
+          <w:sz w:val="18"/>
+          <w:szCs w:val="18"/>
+        </w:rPr>
+        <w:t>，例如其中数据库的设置调优是一个np问题</w:t>
+      </w:r>
+      <w:r>
+        <w:rPr>
+          <w:rFonts w:hint="eastAsia"/>
+          <w:sz w:val="18"/>
+          <w:szCs w:val="18"/>
+        </w:rPr>
+        <w:t>（1）</w:t>
+      </w:r>
+      <w:r>
+        <w:rPr>
+          <w:rFonts w:hint="eastAsia"/>
+          <w:sz w:val="18"/>
+          <w:szCs w:val="18"/>
+        </w:rPr>
+        <w:t>，</w:t>
+      </w:r>
+      <w:r>
+        <w:rPr>
+          <w:rFonts w:hint="eastAsia"/>
+          <w:sz w:val="18"/>
+          <w:szCs w:val="18"/>
+        </w:rPr>
+        <w:t>尝试不同的配置的代价也十分高昂</w:t>
+      </w:r>
+      <w:r>
+        <w:rPr>
+          <w:rFonts w:hint="eastAsia"/>
+          <w:sz w:val="18"/>
+          <w:szCs w:val="18"/>
+        </w:rPr>
+        <w:t>。但是</w:t>
+      </w:r>
+      <w:r>
+        <w:rPr>
+          <w:rFonts w:hint="eastAsia"/>
+          <w:sz w:val="18"/>
+          <w:szCs w:val="18"/>
+        </w:rPr>
+        <w:t>，</w:t>
+      </w:r>
+      <w:r>
+        <w:rPr>
+          <w:rFonts w:hint="eastAsia"/>
+          <w:sz w:val="18"/>
+          <w:szCs w:val="18"/>
+        </w:rPr>
+        <w:t>与此同时，软件的设置对于软件的性能有着至关重要的影响。因此我们需要一个能在尽可能少的尝试下尽可能</w:t>
+      </w:r>
+      <w:r>
+        <w:rPr>
+          <w:rFonts w:hint="eastAsia"/>
+          <w:sz w:val="18"/>
+          <w:szCs w:val="18"/>
+        </w:rPr>
+        <w:t>自动</w:t>
+      </w:r>
+      <w:r>
+        <w:rPr>
+          <w:rFonts w:hint="eastAsia"/>
+          <w:sz w:val="18"/>
+          <w:szCs w:val="18"/>
+        </w:rPr>
+        <w:t>算出最优配置的方法，同时在完成lab3时作者基于自身修改软件配置的</w:t>
+      </w:r>
+      <w:r>
+        <w:rPr>
+          <w:rFonts w:hint="eastAsia"/>
+          <w:sz w:val="18"/>
+          <w:szCs w:val="18"/>
+        </w:rPr>
+        <w:t>经验</w:t>
+      </w:r>
+      <w:r>
+        <w:rPr>
+          <w:rFonts w:hint="eastAsia"/>
+          <w:sz w:val="18"/>
+          <w:szCs w:val="18"/>
+        </w:rPr>
+        <w:t>想到了一个可能比随机抽样更好的</w:t>
+      </w:r>
+      <w:r>
+        <w:rPr>
+          <w:rFonts w:hint="eastAsia"/>
+          <w:sz w:val="18"/>
+          <w:szCs w:val="18"/>
+        </w:rPr>
+        <w:t>初始采样</w:t>
+      </w:r>
+      <w:r>
+        <w:rPr>
+          <w:rFonts w:hint="eastAsia"/>
+          <w:sz w:val="18"/>
+          <w:szCs w:val="18"/>
+        </w:rPr>
+        <w:t>。出于智能软件调优是非常重要的领域和作者想验证自己的想法的原因，作者选择了这个主题。</w:t>
+      </w:r>
+    </w:p>
+    <w:p>
+      <w:pPr>
+        <w:rPr>
+          <w:rFonts w:hint="eastAsia"/>
+          <w:sz w:val="18"/>
+          <w:szCs w:val="18"/>
+        </w:rPr>
+      </w:pPr>
+    </w:p>
+    <w:p>
+      <w:pPr>
+        <w:rPr>
+          <w:sz w:val="18"/>
+          <w:szCs w:val="18"/>
+        </w:rPr>
+      </w:pPr>
+      <w:r>
+        <w:rPr>
+          <w:sz w:val="18"/>
+          <w:szCs w:val="18"/>
+        </w:rPr>
+        <w:t>Related Work：</w:t>
+      </w:r>
+      <w:r>
+        <w:rPr>
+          <w:sz w:val="18"/>
+          <w:szCs w:val="18"/>
+        </w:rPr>
+        <w:t xml:space="preserve"> </w:t>
+      </w:r>
+    </w:p>
+    <w:p>
+      <w:pPr>
+        <w:rPr>
+          <w:sz w:val="18"/>
+          <w:szCs w:val="18"/>
+        </w:rPr>
+      </w:pPr>
+      <w:r>
+        <w:rPr>
+          <w:rFonts w:hint="eastAsia"/>
+          <w:sz w:val="18"/>
+          <w:szCs w:val="18"/>
+        </w:rPr>
+        <w:t>在</w:t>
+      </w:r>
+      <w:r>
+        <w:rPr>
+          <w:rFonts w:hint="eastAsia"/>
+          <w:sz w:val="18"/>
+          <w:szCs w:val="18"/>
+        </w:rPr>
+        <w:t>配置性能调优</w:t>
+      </w:r>
+      <w:r>
+        <w:rPr>
+          <w:rFonts w:hint="eastAsia"/>
+          <w:sz w:val="18"/>
+          <w:szCs w:val="18"/>
+        </w:rPr>
+        <w:t>领域，</w:t>
+      </w:r>
+      <w:r>
+        <w:rPr>
+          <w:rFonts w:hint="eastAsia"/>
+          <w:sz w:val="18"/>
+          <w:szCs w:val="18"/>
+        </w:rPr>
+        <w:t>调优的方法主要被分为</w:t>
+      </w:r>
+      <w:r>
+        <w:rPr>
+          <w:sz w:val="18"/>
+          <w:szCs w:val="18"/>
+        </w:rPr>
+        <w:t>Model free tuning</w:t>
+      </w:r>
+      <w:r>
+        <w:rPr>
+          <w:rFonts w:hint="eastAsia"/>
+          <w:sz w:val="18"/>
+          <w:szCs w:val="18"/>
+        </w:rPr>
+        <w:t>，</w:t>
+      </w:r>
+      <w:r>
+        <w:rPr>
+          <w:sz w:val="18"/>
+          <w:szCs w:val="18"/>
+        </w:rPr>
+        <w:t xml:space="preserve">Model </w:t>
+      </w:r>
+      <w:r>
+        <w:rPr>
+          <w:rFonts w:hint="eastAsia"/>
+          <w:sz w:val="18"/>
+          <w:szCs w:val="18"/>
+        </w:rPr>
+        <w:t>base tuning，以及一些其他的新的调优方法，例如</w:t>
+      </w:r>
+      <w:r>
+        <w:rPr>
+          <w:sz w:val="18"/>
+          <w:szCs w:val="18"/>
+        </w:rPr>
+        <w:t>Cross environment tuning</w:t>
+      </w:r>
+      <w:r>
+        <w:rPr>
+          <w:rFonts w:hint="eastAsia"/>
+          <w:sz w:val="18"/>
+          <w:szCs w:val="18"/>
+        </w:rPr>
+        <w:t>，</w:t>
+      </w:r>
+      <w:r>
+        <w:rPr>
+          <w:sz w:val="18"/>
+          <w:szCs w:val="18"/>
+        </w:rPr>
+        <w:t>Cost aware tuning</w:t>
+      </w:r>
+      <w:r>
+        <w:rPr>
+          <w:rFonts w:hint="eastAsia"/>
+          <w:sz w:val="18"/>
+          <w:szCs w:val="18"/>
+        </w:rPr>
+        <w:t>，</w:t>
+      </w:r>
+      <w:r>
+        <w:rPr>
+          <w:sz w:val="18"/>
+          <w:szCs w:val="18"/>
+        </w:rPr>
+        <w:t>Code sensitive tunin</w:t>
+      </w:r>
+      <w:r>
+        <w:rPr>
+          <w:rFonts w:hint="eastAsia"/>
+          <w:sz w:val="18"/>
+          <w:szCs w:val="18"/>
+        </w:rPr>
+        <w:t>g。受限于模拟数据集的限制，我们将不讨论除了有模型调优和无模型调优之外的方法，因为我们的数据集只有一个目标维度，也没有其他的信息，这导致那些新的调优方法将会失效。</w:t>
+      </w:r>
+    </w:p>
+    <w:p>
+      <w:pPr>
+        <w:pStyle w:val="a9"/>
+        <w:numPr>
+          <w:ilvl w:val="0"/>
+          <w:numId w:val="3"/>
+        </w:numPr>
+        <w:rPr>
+          <w:sz w:val="18"/>
+          <w:szCs w:val="18"/>
+        </w:rPr>
+      </w:pPr>
+      <w:r>
+        <w:rPr>
+          <w:sz w:val="18"/>
+          <w:szCs w:val="18"/>
+        </w:rPr>
+        <w:t>Model free tuning</w:t>
+      </w:r>
+    </w:p>
+    <w:p>
+      <w:pPr>
+        <w:rPr>
+          <w:rFonts w:hint="eastAsia"/>
+          <w:sz w:val="18"/>
+          <w:szCs w:val="18"/>
+        </w:rPr>
+      </w:pPr>
+      <w:r>
+        <w:rPr>
+          <w:sz w:val="18"/>
+          <w:szCs w:val="18"/>
+        </w:rPr>
+        <w:t>无模型优化不依赖于预测模型，而是直接评估目标系统或数据集上的每个采样配置。</w:t>
+      </w:r>
+      <w:r>
+        <w:rPr>
+          <w:rFonts w:hint="eastAsia"/>
+          <w:sz w:val="18"/>
+          <w:szCs w:val="18"/>
+        </w:rPr>
+        <w:t>相比于有模型调优这些</w:t>
+      </w:r>
+      <w:r>
+        <w:rPr>
+          <w:sz w:val="18"/>
+          <w:szCs w:val="18"/>
+        </w:rPr>
+        <w:t>方法非常准确，因为性能测量是真实的。但是，缺点是评估</w:t>
+      </w:r>
+      <w:r>
+        <w:rPr>
+          <w:rFonts w:hint="eastAsia"/>
+          <w:sz w:val="18"/>
+          <w:szCs w:val="18"/>
+        </w:rPr>
+        <w:t>通常需要大量的计算，导致高昂的计算成本。下面是几种经典的</w:t>
+      </w:r>
+      <w:r>
+        <w:rPr>
+          <w:sz w:val="18"/>
+          <w:szCs w:val="18"/>
+        </w:rPr>
+        <w:t>无模型调优</w:t>
+      </w:r>
+    </w:p>
+    <w:p>
+      <w:pPr>
+        <w:rPr>
+          <w:rFonts w:hint="eastAsia"/>
+          <w:sz w:val="18"/>
+          <w:szCs w:val="18"/>
+        </w:rPr>
+      </w:pPr>
+      <w:r>
+        <w:rPr>
+          <w:rFonts w:hint="eastAsia"/>
+          <w:b/>
+          <w:bCs/>
+          <w:sz w:val="18"/>
+          <w:szCs w:val="18"/>
+        </w:rPr>
+        <w:t>1.</w:t>
+      </w:r>
+      <w:r>
+        <w:rPr>
+          <w:rFonts w:hint="eastAsia"/>
+          <w:b/>
+          <w:bCs/>
+          <w:sz w:val="18"/>
+          <w:szCs w:val="18"/>
+        </w:rPr>
+        <w:t>1</w:t>
+      </w:r>
+      <w:r>
+        <w:rPr>
+          <w:b/>
+          <w:bCs/>
+          <w:sz w:val="18"/>
+          <w:szCs w:val="18"/>
+        </w:rPr>
+        <w:t>Random Search</w:t>
+      </w:r>
+      <w:r>
+        <w:rPr>
+          <w:sz w:val="18"/>
+          <w:szCs w:val="18"/>
+        </w:rPr>
+        <w:t xml:space="preserve">: </w:t>
+      </w:r>
+      <w:r>
+        <w:rPr>
+          <w:sz w:val="18"/>
+          <w:szCs w:val="18"/>
+        </w:rPr>
+        <w:t>它盲目地从整个空间对配置进行采样</w:t>
+      </w:r>
+      <w:r>
+        <w:rPr>
+          <w:rFonts w:hint="eastAsia"/>
+          <w:sz w:val="18"/>
+          <w:szCs w:val="18"/>
+        </w:rPr>
+        <w:t>，尽管结果往往很差</w:t>
+      </w:r>
+      <w:r>
+        <w:rPr>
+          <w:rFonts w:hint="eastAsia"/>
+          <w:sz w:val="18"/>
+          <w:szCs w:val="18"/>
+        </w:rPr>
+        <w:t>，</w:t>
+      </w:r>
+      <w:r>
+        <w:rPr>
+          <w:rFonts w:hint="eastAsia"/>
+          <w:sz w:val="18"/>
+          <w:szCs w:val="18"/>
+        </w:rPr>
+        <w:t>但是只要你够幸运，它就是最快最好的方法</w:t>
+      </w:r>
+      <w:r>
+        <w:rPr>
+          <w:rFonts w:hint="eastAsia"/>
+          <w:sz w:val="18"/>
+          <w:szCs w:val="18"/>
+        </w:rPr>
+        <w:t>。</w:t>
+      </w:r>
+      <w:r>
+        <w:rPr>
+          <w:rFonts w:hint="eastAsia"/>
+          <w:sz w:val="18"/>
+          <w:szCs w:val="18"/>
+        </w:rPr>
+        <w:t>而且这个方法完全不受维度灾难，复杂度指数上升，局部最优，过拟合</w:t>
+      </w:r>
+      <w:r>
+        <w:rPr>
+          <w:rFonts w:hint="eastAsia"/>
+          <w:sz w:val="18"/>
+          <w:szCs w:val="18"/>
+        </w:rPr>
+        <w:t>等问题</w:t>
+      </w:r>
+      <w:r>
+        <w:rPr>
+          <w:rFonts w:hint="eastAsia"/>
+          <w:sz w:val="18"/>
+          <w:szCs w:val="18"/>
+        </w:rPr>
+        <w:t>的影响</w:t>
+      </w:r>
+      <w:r>
+        <w:rPr>
+          <w:rFonts w:hint="eastAsia"/>
+          <w:sz w:val="18"/>
+          <w:szCs w:val="18"/>
+        </w:rPr>
+        <w:t>。本文使用</w:t>
+      </w:r>
+      <w:r>
+        <w:rPr>
+          <w:b/>
+          <w:bCs/>
+          <w:sz w:val="18"/>
+          <w:szCs w:val="18"/>
+        </w:rPr>
+        <w:t>Random Search</w:t>
+      </w:r>
+      <w:r>
+        <w:rPr>
+          <w:rFonts w:hint="eastAsia"/>
+          <w:b/>
+          <w:bCs/>
+          <w:sz w:val="18"/>
+          <w:szCs w:val="18"/>
+        </w:rPr>
+        <w:t>作为实验的baseline。</w:t>
+      </w:r>
+    </w:p>
+    <w:p>
+      <w:pPr>
+        <w:rPr>
+          <w:sz w:val="18"/>
+          <w:szCs w:val="18"/>
+        </w:rPr>
+      </w:pPr>
+      <w:r>
+        <w:rPr>
+          <w:rFonts w:hint="eastAsia"/>
+          <w:b/>
+          <w:bCs/>
+          <w:sz w:val="18"/>
+          <w:szCs w:val="18"/>
+        </w:rPr>
+        <w:t>1.</w:t>
+      </w:r>
+      <w:r>
+        <w:rPr>
+          <w:rFonts w:hint="eastAsia"/>
+          <w:b/>
+          <w:bCs/>
+          <w:sz w:val="18"/>
+          <w:szCs w:val="18"/>
+        </w:rPr>
+        <w:t>2</w:t>
+      </w:r>
+      <w:r>
+        <w:rPr>
+          <w:b/>
+          <w:bCs/>
+          <w:sz w:val="18"/>
+          <w:szCs w:val="18"/>
+        </w:rPr>
+        <w:t>BestConfig</w:t>
+      </w:r>
+      <w:r>
+        <w:rPr>
+          <w:b/>
+          <w:bCs/>
+          <w:sz w:val="18"/>
+          <w:szCs w:val="18"/>
+        </w:rPr>
+        <w:t>:</w:t>
+      </w:r>
+      <w:r>
+        <w:rPr>
+          <w:sz w:val="18"/>
+          <w:szCs w:val="18"/>
+        </w:rPr>
+        <w:t xml:space="preserve"> 由 Zhu 等人 [2] 提出，通过引入两阶段本地搜索框架</w:t>
+      </w:r>
+      <w:r>
+        <w:rPr>
+          <w:rFonts w:hint="eastAsia"/>
+          <w:sz w:val="18"/>
+          <w:szCs w:val="18"/>
+        </w:rPr>
+        <w:t>（</w:t>
+      </w:r>
+      <w:r>
+        <w:rPr>
+          <w:sz w:val="18"/>
+          <w:szCs w:val="18"/>
+        </w:rPr>
+        <w:t>DDS</w:t>
+      </w:r>
+      <w:r>
+        <w:rPr>
+          <w:rFonts w:hint="eastAsia"/>
+          <w:sz w:val="18"/>
+          <w:szCs w:val="18"/>
+        </w:rPr>
+        <w:t>-</w:t>
+      </w:r>
+      <w:r>
+        <w:t xml:space="preserve"> </w:t>
+      </w:r>
+      <w:r>
+        <w:rPr>
+          <w:sz w:val="18"/>
+          <w:szCs w:val="18"/>
+        </w:rPr>
+        <w:t>Divide &amp; Diverge Sampling</w:t>
+      </w:r>
+      <w:r>
+        <w:rPr>
+          <w:rFonts w:hint="eastAsia"/>
+          <w:sz w:val="18"/>
+          <w:szCs w:val="18"/>
+        </w:rPr>
+        <w:t xml:space="preserve"> ，</w:t>
+      </w:r>
+      <w:r>
+        <w:rPr>
+          <w:sz w:val="18"/>
+          <w:szCs w:val="18"/>
+        </w:rPr>
+        <w:t>RBS: Recursive Bound &amp; Sea</w:t>
+      </w:r>
+      <w:r>
+        <w:rPr>
+          <w:rFonts w:hint="eastAsia"/>
+          <w:sz w:val="18"/>
+          <w:szCs w:val="18"/>
+        </w:rPr>
+        <w:t xml:space="preserve"> ）进行</w:t>
+      </w:r>
+      <w:r>
+        <w:rPr>
+          <w:sz w:val="18"/>
+          <w:szCs w:val="18"/>
+        </w:rPr>
+        <w:t>搜索</w:t>
+      </w:r>
+      <w:r>
+        <w:rPr>
+          <w:rFonts w:hint="eastAsia"/>
+          <w:sz w:val="18"/>
+          <w:szCs w:val="18"/>
+        </w:rPr>
+        <w:t>。</w:t>
+      </w:r>
+      <w:r>
+        <w:rPr>
+          <w:sz w:val="18"/>
+          <w:szCs w:val="18"/>
+        </w:rPr>
+        <w:t>DDS 将配置空间划分为子空间以确保覆盖范围和多样性，而 RBS 则根据先前的性能递归地将搜索范围缩小到高潜力区域。</w:t>
+      </w:r>
+      <w:r>
+        <w:rPr>
+          <w:rFonts w:hint="eastAsia"/>
+          <w:sz w:val="18"/>
+          <w:szCs w:val="18"/>
+        </w:rPr>
+        <w:t>在现实生活中</w:t>
+      </w:r>
+      <w:r>
+        <w:rPr>
+          <w:sz w:val="18"/>
+          <w:szCs w:val="18"/>
+        </w:rPr>
+        <w:t xml:space="preserve">BestConfig </w:t>
+      </w:r>
+      <w:r>
+        <w:rPr>
+          <w:rFonts w:hint="eastAsia"/>
+          <w:sz w:val="18"/>
+          <w:szCs w:val="18"/>
+        </w:rPr>
+        <w:t>往往被用于</w:t>
+      </w:r>
+      <w:r>
+        <w:rPr>
+          <w:sz w:val="18"/>
+          <w:szCs w:val="18"/>
+        </w:rPr>
+        <w:t>单目标优化任务</w:t>
+      </w:r>
+      <w:r>
+        <w:rPr>
+          <w:rFonts w:hint="eastAsia"/>
+          <w:sz w:val="18"/>
+          <w:szCs w:val="18"/>
+        </w:rPr>
+        <w:t>。</w:t>
+      </w:r>
+    </w:p>
+    <w:p>
+      <w:pPr>
+        <w:rPr>
+          <w:sz w:val="18"/>
+          <w:szCs w:val="18"/>
+        </w:rPr>
+      </w:pPr>
+      <w:r>
+        <w:rPr>
+          <w:rFonts w:hint="eastAsia"/>
+          <w:sz w:val="18"/>
+          <w:szCs w:val="18"/>
+        </w:rPr>
+        <w:t>1.3</w:t>
+      </w:r>
+      <w:r>
+        <w:rPr>
+          <w:b/>
+          <w:bCs/>
+        </w:rPr>
+        <w:t xml:space="preserve"> </w:t>
+      </w:r>
+      <w:r>
+        <w:rPr>
+          <w:b/>
+          <w:bCs/>
+          <w:sz w:val="18"/>
+          <w:szCs w:val="18"/>
+        </w:rPr>
+        <w:t>Meta Multi-Objectivization</w:t>
+      </w:r>
+      <w:r>
+        <w:rPr>
+          <w:b/>
+          <w:bCs/>
+          <w:sz w:val="18"/>
+          <w:szCs w:val="18"/>
+        </w:rPr>
+        <w:t>（MMO）</w:t>
+      </w:r>
+      <w:r>
+        <w:rPr>
+          <w:b/>
+          <w:bCs/>
+          <w:sz w:val="18"/>
+          <w:szCs w:val="18"/>
+        </w:rPr>
+        <w:t>:</w:t>
+      </w:r>
+      <w:r>
+        <w:rPr>
+          <w:rFonts w:hint="eastAsia"/>
+          <w:sz w:val="18"/>
+          <w:szCs w:val="18"/>
+        </w:rPr>
+        <w:t>由</w:t>
+      </w:r>
+      <w:r>
+        <w:rPr>
+          <w:sz w:val="18"/>
+          <w:szCs w:val="18"/>
+        </w:rPr>
+        <w:t>Chen 和 Li [3]</w:t>
+      </w:r>
+      <w:r>
+        <w:rPr>
+          <w:sz w:val="18"/>
+          <w:szCs w:val="18"/>
+        </w:rPr>
+        <w:t xml:space="preserve"> </w:t>
+      </w:r>
+      <w:r>
+        <w:rPr>
+          <w:rFonts w:hint="eastAsia"/>
+          <w:sz w:val="18"/>
+          <w:szCs w:val="18"/>
+        </w:rPr>
+        <w:t>提出。</w:t>
+      </w:r>
+      <w:r>
+        <w:rPr>
+          <w:sz w:val="18"/>
+          <w:szCs w:val="18"/>
+        </w:rPr>
+        <w:t>MMO 在搜索过程中引入了一个辅助目标，以重塑配置空间，有助于避免较差的局部最优值并鼓励更好的探索。</w:t>
+      </w:r>
+      <w:r>
+        <w:rPr>
+          <w:rFonts w:hint="eastAsia"/>
+          <w:sz w:val="18"/>
+          <w:szCs w:val="18"/>
+        </w:rPr>
+        <w:t>但是作者没有在数据集中找到合适的辅助目标，而且加入太多的先验经验</w:t>
+      </w:r>
+      <w:r>
+        <w:rPr>
+          <w:rFonts w:hint="eastAsia"/>
+          <w:sz w:val="18"/>
+          <w:szCs w:val="18"/>
+        </w:rPr>
+        <w:t>并不是一个好主意</w:t>
+      </w:r>
+      <w:r>
+        <w:rPr>
+          <w:rFonts w:hint="eastAsia"/>
+          <w:sz w:val="18"/>
+          <w:szCs w:val="18"/>
+        </w:rPr>
+        <w:t>，因此</w:t>
+      </w:r>
+      <w:r>
+        <w:rPr>
+          <w:rFonts w:hint="eastAsia"/>
+          <w:sz w:val="18"/>
+          <w:szCs w:val="18"/>
+        </w:rPr>
+        <w:t>本文没有使用MMO</w:t>
+      </w:r>
+    </w:p>
+    <w:p>
+      <w:pPr>
+        <w:rPr>
+          <w:rFonts w:hint="eastAsia"/>
+          <w:sz w:val="18"/>
+          <w:szCs w:val="18"/>
+          <w:lang w:val="en-GB"/>
+        </w:rPr>
+      </w:pPr>
+      <w:r>
+        <w:rPr>
+          <w:rFonts w:hint="eastAsia"/>
+          <w:sz w:val="18"/>
+          <w:szCs w:val="18"/>
+        </w:rPr>
+        <w:lastRenderedPageBreak/>
+        <w:t xml:space="preserve">1.4 </w:t>
+      </w:r>
+      <w:r>
+        <w:rPr>
+          <w:sz w:val="18"/>
+          <w:szCs w:val="18"/>
+        </w:rPr>
+        <w:t>NSGA-II :</w:t>
+      </w:r>
+      <w:r>
+        <w:t xml:space="preserve"> </w:t>
+      </w:r>
+      <w:r>
+        <w:rPr>
+          <w:sz w:val="18"/>
+          <w:szCs w:val="18"/>
+        </w:rPr>
+        <w:t xml:space="preserve">Singh et al [1] </w:t>
+      </w:r>
+      <w:r>
+        <w:rPr>
+          <w:rFonts w:hint="eastAsia"/>
+          <w:sz w:val="18"/>
+          <w:szCs w:val="18"/>
+          <w:lang w:val="en-GB"/>
+        </w:rPr>
+        <w:t>做了早期工作</w:t>
+      </w:r>
+    </w:p>
+    <w:p>
+      <w:pPr>
+        <w:rPr>
+          <w:rFonts w:hint="eastAsia"/>
+          <w:sz w:val="18"/>
+          <w:szCs w:val="18"/>
+        </w:rPr>
+      </w:pPr>
+    </w:p>
+    <w:p>
+      <w:pPr>
+        <w:rPr>
+          <w:rFonts w:hint="eastAsia"/>
+          <w:sz w:val="18"/>
+          <w:szCs w:val="18"/>
+        </w:rPr>
+      </w:pPr>
+      <w:r>
+        <w:rPr>
+          <w:rFonts w:hint="eastAsia"/>
+          <w:sz w:val="18"/>
+          <w:szCs w:val="18"/>
+        </w:rPr>
+        <w:t>2.</w:t>
+      </w:r>
+      <w:r>
+        <w:rPr>
+          <w:sz w:val="18"/>
+          <w:szCs w:val="18"/>
+        </w:rPr>
+        <w:t xml:space="preserve"> </w:t>
+      </w:r>
+      <w:r>
+        <w:rPr>
+          <w:sz w:val="18"/>
+          <w:szCs w:val="18"/>
+        </w:rPr>
+        <w:t xml:space="preserve">Model </w:t>
+      </w:r>
+      <w:r>
+        <w:rPr>
+          <w:rFonts w:hint="eastAsia"/>
+          <w:sz w:val="18"/>
+          <w:szCs w:val="18"/>
+        </w:rPr>
+        <w:t>base tuning</w:t>
+      </w:r>
+    </w:p>
+    <w:p>
+      <w:pPr>
+        <w:rPr>
+          <w:sz w:val="18"/>
+          <w:szCs w:val="18"/>
+        </w:rPr>
+      </w:pPr>
+      <w:r>
+        <w:rPr>
+          <w:sz w:val="18"/>
+          <w:szCs w:val="18"/>
+        </w:rPr>
+        <w:t>解决方案（Solution）：在这里你可以详细阐述你提出的解决方案。虽然鼓励你提出原创思路，但如果你选择复现已有工作的某个方法，以测试它是否适用于你所选的系统或项目，也完全可以。但你需要用自己的语言详细描述该方法的设计思路，包括背后的设计动机。</w:t>
+      </w:r>
+    </w:p>
+    <w:p>
+      <w:pPr>
+        <w:rPr>
+          <w:sz w:val="18"/>
+          <w:szCs w:val="18"/>
+        </w:rPr>
+      </w:pPr>
+    </w:p>
+    <w:p>
+      <w:pPr>
+        <w:rPr>
+          <w:rFonts w:hint="eastAsia"/>
+          <w:sz w:val="18"/>
+          <w:szCs w:val="18"/>
+        </w:rPr>
+      </w:pPr>
+    </w:p>
+    <w:p>
+      <w:pPr>
+        <w:rPr>
+          <w:sz w:val="18"/>
+          <w:szCs w:val="18"/>
+        </w:rPr>
+      </w:pPr>
+      <w:r>
+        <w:rPr>
+          <w:sz w:val="18"/>
+          <w:szCs w:val="18"/>
+        </w:rPr>
+        <w:t>实验设置（Setup）：本节需要描述你的实验设置和流程，比如所选的系统/项目简介、参数设置、评估指标、对比基线方法，以及使用了哪些统计分析方法等。</w:t>
+      </w:r>
+    </w:p>
+    <w:p>
+      <w:pPr>
+        <w:rPr>
+          <w:sz w:val="18"/>
+          <w:szCs w:val="18"/>
+        </w:rPr>
+      </w:pPr>
+      <w:r>
+        <w:rPr>
+          <w:sz w:val="18"/>
+          <w:szCs w:val="18"/>
+        </w:rPr>
+        <w:t>实验结果（Experiments）：你应在这里对你的方案进行定量评估，并理想情况下与基线方法进行对比。需要使用图表来展示结果，并采用课程中介绍的统计检验方法。你还应考虑在多样化场景下进行评估，例如在不同的系统/项目、指标和/或目标下。作为最低要求，你需要涵盖至少一个系统/项目、一个评估指标和一个优化目标（如适用）。结果讨论部分需要描述你从实验观察中得到的发现。</w:t>
+      </w:r>
+    </w:p>
+    <w:p>
+      <w:pPr>
+        <w:rPr>
+          <w:sz w:val="18"/>
+          <w:szCs w:val="18"/>
+        </w:rPr>
+      </w:pPr>
+      <w:r>
+        <w:rPr>
+          <w:sz w:val="18"/>
+          <w:szCs w:val="18"/>
+        </w:rPr>
+        <w:t>反思（Reflection）：本节讨论你提出方法的局限性，并思考有哪些改进空间。</w:t>
+      </w:r>
+    </w:p>
+    <w:p>
+      <w:pPr>
+        <w:rPr>
+          <w:sz w:val="18"/>
+          <w:szCs w:val="18"/>
+        </w:rPr>
+      </w:pPr>
+      <w:r>
+        <w:rPr>
+          <w:sz w:val="18"/>
+          <w:szCs w:val="18"/>
+        </w:rPr>
+        <w:t>结论（Conclusion）：根据实验结果，总结你的研究结论。</w:t>
+      </w:r>
+    </w:p>
+    <w:p>
+      <w:pPr>
+        <w:rPr>
+          <w:sz w:val="18"/>
+          <w:szCs w:val="18"/>
+        </w:rPr>
+      </w:pPr>
+      <w:r>
+        <w:rPr>
+          <w:sz w:val="18"/>
+          <w:szCs w:val="18"/>
+        </w:rPr>
+        <w:t>实验材料链接（Artifact）：</w:t>
+      </w:r>
+      <w:r>
+        <w:rPr>
+          <w:sz w:val="18"/>
+          <w:szCs w:val="18"/>
+        </w:rPr>
+        <w:t xml:space="preserve"> </w:t>
+      </w:r>
+    </w:p>
+    <w:p>
+      <w:pPr>
+        <w:rPr>
+          <w:sz w:val="18"/>
+          <w:szCs w:val="18"/>
+        </w:rPr>
+      </w:pPr>
+      <w:r>
+        <w:rPr>
+          <w:rFonts w:hint="eastAsia"/>
+          <w:sz w:val="18"/>
+          <w:szCs w:val="18"/>
+        </w:rPr>
+        <w:t>参考文献（</w:t>
+      </w:r>
+      <w:r>
+        <w:rPr>
+          <w:sz w:val="18"/>
+          <w:szCs w:val="18"/>
+        </w:rPr>
+        <w:t>References）：任何引用的论文/工作都应在此处按照学术格式正确引用。</w:t>
+      </w:r>
+    </w:p>
+    <w:p>
+      <w:pPr>
+        <w:rPr>
+          <w:sz w:val="18"/>
+          <w:szCs w:val="18"/>
+        </w:rPr>
+      </w:pPr>
+      <w:r>
+        <w:rPr>
+          <w:sz w:val="18"/>
+          <w:szCs w:val="18"/>
+        </w:rPr>
+        <w:t>[</w:t>
+      </w:r>
+      <w:r>
+        <w:rPr>
+          <w:rFonts w:hint="eastAsia"/>
+          <w:sz w:val="18"/>
+          <w:szCs w:val="18"/>
+        </w:rPr>
+        <w:t>1</w:t>
+      </w:r>
+      <w:r>
+        <w:rPr>
+          <w:sz w:val="18"/>
+          <w:szCs w:val="18"/>
+        </w:rPr>
+        <w:t>]</w:t>
+      </w:r>
+      <w:r>
+        <w:rPr>
+          <w:rFonts w:hint="eastAsia"/>
+          <w:sz w:val="18"/>
+          <w:szCs w:val="18"/>
+        </w:rPr>
+        <w:t>：</w:t>
+      </w:r>
+      <w:r>
+        <w:rPr>
+          <w:sz w:val="18"/>
+          <w:szCs w:val="18"/>
+        </w:rPr>
+        <w:t xml:space="preserve"> SULLIVAN D G, SELTZER M I, PFEFFER A. Using probabilistic reasoning to automate software</w:t>
+      </w:r>
+    </w:p>
+    <w:p>
+      <w:pPr>
+        <w:rPr>
+          <w:sz w:val="18"/>
+          <w:szCs w:val="18"/>
+        </w:rPr>
+      </w:pPr>
+      <w:r>
+        <w:rPr>
+          <w:sz w:val="18"/>
+          <w:szCs w:val="18"/>
+        </w:rPr>
+        <w:t>tuning[C]//Proceedings of the joint international conference on Measurement and modeling of</w:t>
+      </w:r>
+    </w:p>
+    <w:p>
+      <w:pPr>
+        <w:rPr>
+          <w:sz w:val="18"/>
+          <w:szCs w:val="18"/>
+        </w:rPr>
+      </w:pPr>
+      <w:r>
+        <w:rPr>
+          <w:sz w:val="18"/>
+          <w:szCs w:val="18"/>
+        </w:rPr>
+        <w:t>computer systems. ACM, 2004: 404-</w:t>
+      </w:r>
+    </w:p>
+    <w:p>
+      <w:pPr>
+        <w:rPr>
+          <w:sz w:val="18"/>
+          <w:szCs w:val="18"/>
+        </w:rPr>
+      </w:pPr>
+      <w:r>
+        <w:rPr>
+          <w:sz w:val="18"/>
+          <w:szCs w:val="18"/>
+        </w:rPr>
+        <w:t>[2]</w:t>
+      </w:r>
+    </w:p>
+    <w:p>
+      <w:pPr>
+        <w:rPr>
+          <w:rFonts w:hint="eastAsia"/>
+          <w:sz w:val="18"/>
+          <w:szCs w:val="18"/>
+        </w:rPr>
+      </w:pPr>
+      <w:r>
+        <w:rPr>
+          <w:sz w:val="18"/>
+          <w:szCs w:val="18"/>
+        </w:rPr>
+        <w:t>[3]</w:t>
+      </w:r>
+    </w:p>
     <w:sectPr>
       <w:pgSz w:w="11906" w:h="16838"/>
       <w:pgMar w:top="1440" w:right="1800" w:bottom="1440" w:left="1800" w:header="851" w:footer="992" w:gutter="0"/>
@@ -11,6 +1569,380 @@
     </w:sectPr>
   </w:body>
 </w:document>
+</file>
+
+<file path=word/numbering.xml><?xml version="1.0" encoding="utf-8"?>
+<w:numbering xmlns:wpc="http://schemas.microsoft.com/office/word/2010/wordprocessingCanvas" xmlns:cx="http://schemas.microsoft.com/office/drawing/2014/chartex" xmlns:cx1="http://schemas.microsoft.com/office/drawing/2015/9/8/chartex" xmlns:cx2="http://schemas.microsoft.com/office/drawing/2015/10/21/chartex" xmlns:cx3="http://schemas.microsoft.com/office/drawing/2016/5/9/chartex" xmlns:cx4="http://schemas.microsoft.com/office/drawing/2016/5/10/chartex" xmlns:cx5="http://schemas.microsoft.com/office/drawing/2016/5/11/chartex" xmlns:cx6="http://schemas.microsoft.com/office/drawing/2016/5/12/chartex" xmlns:cx7="http://schemas.microsoft.com/office/drawing/2016/5/13/chartex" xmlns:cx8="http://schemas.microsoft.com/office/drawing/2016/5/14/chartex" xmlns:mc="http://schemas.openxmlformats.org/markup-compatibility/2006" xmlns:aink="http://schemas.microsoft.com/office/drawing/2016/ink" xmlns:am3d="http://schemas.microsoft.com/office/drawing/2017/model3d" xmlns:o="urn:schemas-microsoft-com:office:office" xmlns:oel="http://schemas.microsoft.com/office/2019/extlst" xmlns:r="http://schemas.openxmlformats.org/officeDocument/2006/relationships" xmlns:m="http://schemas.openxmlformats.org/officeDocument/2006/math" xmlns:v="urn:schemas-microsoft-com:vml" xmlns:wp14="http://schemas.microsoft.com/office/word/2010/wordprocessingDrawing" xmlns:wp="http://schemas.openxmlformats.org/drawingml/2006/wordprocessingDrawing" xmlns:w10="urn:schemas-microsoft-com:office:word" xmlns:w="http://schemas.openxmlformats.org/wordprocessingml/2006/main" xmlns:w14="http://schemas.microsoft.com/office/word/2010/wordml" xmlns:w15="http://schemas.microsoft.com/office/word/2012/wordml" xmlns:w16cex="http://schemas.microsoft.com/office/word/2018/wordml/cex" xmlns:w16cid="http://schemas.microsoft.com/office/word/2016/wordml/cid" xmlns:w16="http://schemas.microsoft.com/office/word/2018/wordml" xmlns:w16du="http://schemas.microsoft.com/office/word/2023/wordml/word16du" xmlns:w16sdtdh="http://schemas.microsoft.com/office/word/2020/wordml/sdtdatahash" xmlns:w16sdtfl="http://schemas.microsoft.com/office/word/2024/wordml/sdtformatlock" xmlns:w16se="http://schemas.microsoft.com/office/word/2015/wordml/symex" xmlns:wpg="http://schemas.microsoft.com/office/word/2010/wordprocessingGroup" xmlns:wpi="http://schemas.microsoft.com/office/word/2010/wordprocessingInk" xmlns:wne="http://schemas.microsoft.com/office/word/2006/wordml" xmlns:wps="http://schemas.microsoft.com/office/word/2010/wordprocessingShape" mc:Ignorable="w14 w15 w16se w16cid w16 w16cex w16sdtdh w16sdtfl w16du wp14">
+  <w:abstractNum w:abstractNumId="0" w15:restartNumberingAfterBreak="0">
+    <w:nsid w:val="443603DC"/>
+    <w:multiLevelType w:val="hybridMultilevel"/>
+    <w:tmpl w:val="0BA03346"/>
+    <w:lvl w:ilvl="0" w:tplc="89AAC098">
+      <w:start w:val="1"/>
+      <w:numFmt w:val="decimal"/>
+      <w:lvlText w:val="%1."/>
+      <w:lvlJc w:val="left"/>
+      <w:pPr>
+        <w:ind w:left="360" w:hanging="360"/>
+      </w:pPr>
+      <w:rPr>
+        <w:rFonts w:hint="default"/>
+      </w:rPr>
+    </w:lvl>
+    <w:lvl w:ilvl="1" w:tplc="04090019" w:tentative="1">
+      <w:start w:val="1"/>
+      <w:numFmt w:val="lowerLetter"/>
+      <w:lvlText w:val="%2)"/>
+      <w:lvlJc w:val="left"/>
+      <w:pPr>
+        <w:ind w:left="880" w:hanging="440"/>
+      </w:pPr>
+    </w:lvl>
+    <w:lvl w:ilvl="2" w:tplc="0409001B" w:tentative="1">
+      <w:start w:val="1"/>
+      <w:numFmt w:val="lowerRoman"/>
+      <w:lvlText w:val="%3."/>
+      <w:lvlJc w:val="right"/>
+      <w:pPr>
+        <w:ind w:left="1320" w:hanging="440"/>
+      </w:pPr>
+    </w:lvl>
+    <w:lvl w:ilvl="3" w:tplc="0409000F" w:tentative="1">
+      <w:start w:val="1"/>
+      <w:numFmt w:val="decimal"/>
+      <w:lvlText w:val="%4."/>
+      <w:lvlJc w:val="left"/>
+      <w:pPr>
+        <w:ind w:left="1760" w:hanging="440"/>
+      </w:pPr>
+    </w:lvl>
+    <w:lvl w:ilvl="4" w:tplc="04090019" w:tentative="1">
+      <w:start w:val="1"/>
+      <w:numFmt w:val="lowerLetter"/>
+      <w:lvlText w:val="%5)"/>
+      <w:lvlJc w:val="left"/>
+      <w:pPr>
+        <w:ind w:left="2200" w:hanging="440"/>
+      </w:pPr>
+    </w:lvl>
+    <w:lvl w:ilvl="5" w:tplc="0409001B" w:tentative="1">
+      <w:start w:val="1"/>
+      <w:numFmt w:val="lowerRoman"/>
+      <w:lvlText w:val="%6."/>
+      <w:lvlJc w:val="right"/>
+      <w:pPr>
+        <w:ind w:left="2640" w:hanging="440"/>
+      </w:pPr>
+    </w:lvl>
+    <w:lvl w:ilvl="6" w:tplc="0409000F" w:tentative="1">
+      <w:start w:val="1"/>
+      <w:numFmt w:val="decimal"/>
+      <w:lvlText w:val="%7."/>
+      <w:lvlJc w:val="left"/>
+      <w:pPr>
+        <w:ind w:left="3080" w:hanging="440"/>
+      </w:pPr>
+    </w:lvl>
+    <w:lvl w:ilvl="7" w:tplc="04090019" w:tentative="1">
+      <w:start w:val="1"/>
+      <w:numFmt w:val="lowerLetter"/>
+      <w:lvlText w:val="%8)"/>
+      <w:lvlJc w:val="left"/>
+      <w:pPr>
+        <w:ind w:left="3520" w:hanging="440"/>
+      </w:pPr>
+    </w:lvl>
+    <w:lvl w:ilvl="8" w:tplc="0409001B" w:tentative="1">
+      <w:start w:val="1"/>
+      <w:numFmt w:val="lowerRoman"/>
+      <w:lvlText w:val="%9."/>
+      <w:lvlJc w:val="right"/>
+      <w:pPr>
+        <w:ind w:left="3960" w:hanging="440"/>
+      </w:pPr>
+    </w:lvl>
+  </w:abstractNum>
+  <w:abstractNum w:abstractNumId="1" w15:restartNumberingAfterBreak="0">
+    <w:nsid w:val="44F77FB0"/>
+    <w:multiLevelType w:val="hybridMultilevel"/>
+    <w:tmpl w:val="283CFD96"/>
+    <w:lvl w:ilvl="0" w:tplc="8078F79E">
+      <w:start w:val="1"/>
+      <w:numFmt w:val="decimal"/>
+      <w:lvlText w:val="%1."/>
+      <w:lvlJc w:val="left"/>
+      <w:pPr>
+        <w:ind w:left="360" w:hanging="360"/>
+      </w:pPr>
+      <w:rPr>
+        <w:rFonts w:hint="default"/>
+        <w:b/>
+      </w:rPr>
+    </w:lvl>
+    <w:lvl w:ilvl="1" w:tplc="04090019" w:tentative="1">
+      <w:start w:val="1"/>
+      <w:numFmt w:val="lowerLetter"/>
+      <w:lvlText w:val="%2)"/>
+      <w:lvlJc w:val="left"/>
+      <w:pPr>
+        <w:ind w:left="880" w:hanging="440"/>
+      </w:pPr>
+    </w:lvl>
+    <w:lvl w:ilvl="2" w:tplc="0409001B" w:tentative="1">
+      <w:start w:val="1"/>
+      <w:numFmt w:val="lowerRoman"/>
+      <w:lvlText w:val="%3."/>
+      <w:lvlJc w:val="right"/>
+      <w:pPr>
+        <w:ind w:left="1320" w:hanging="440"/>
+      </w:pPr>
+    </w:lvl>
+    <w:lvl w:ilvl="3" w:tplc="0409000F" w:tentative="1">
+      <w:start w:val="1"/>
+      <w:numFmt w:val="decimal"/>
+      <w:lvlText w:val="%4."/>
+      <w:lvlJc w:val="left"/>
+      <w:pPr>
+        <w:ind w:left="1760" w:hanging="440"/>
+      </w:pPr>
+    </w:lvl>
+    <w:lvl w:ilvl="4" w:tplc="04090019" w:tentative="1">
+      <w:start w:val="1"/>
+      <w:numFmt w:val="lowerLetter"/>
+      <w:lvlText w:val="%5)"/>
+      <w:lvlJc w:val="left"/>
+      <w:pPr>
+        <w:ind w:left="2200" w:hanging="440"/>
+      </w:pPr>
+    </w:lvl>
+    <w:lvl w:ilvl="5" w:tplc="0409001B" w:tentative="1">
+      <w:start w:val="1"/>
+      <w:numFmt w:val="lowerRoman"/>
+      <w:lvlText w:val="%6."/>
+      <w:lvlJc w:val="right"/>
+      <w:pPr>
+        <w:ind w:left="2640" w:hanging="440"/>
+      </w:pPr>
+    </w:lvl>
+    <w:lvl w:ilvl="6" w:tplc="0409000F" w:tentative="1">
+      <w:start w:val="1"/>
+      <w:numFmt w:val="decimal"/>
+      <w:lvlText w:val="%7."/>
+      <w:lvlJc w:val="left"/>
+      <w:pPr>
+        <w:ind w:left="3080" w:hanging="440"/>
+      </w:pPr>
+    </w:lvl>
+    <w:lvl w:ilvl="7" w:tplc="04090019" w:tentative="1">
+      <w:start w:val="1"/>
+      <w:numFmt w:val="lowerLetter"/>
+      <w:lvlText w:val="%8)"/>
+      <w:lvlJc w:val="left"/>
+      <w:pPr>
+        <w:ind w:left="3520" w:hanging="440"/>
+      </w:pPr>
+    </w:lvl>
+    <w:lvl w:ilvl="8" w:tplc="0409001B" w:tentative="1">
+      <w:start w:val="1"/>
+      <w:numFmt w:val="lowerRoman"/>
+      <w:lvlText w:val="%9."/>
+      <w:lvlJc w:val="right"/>
+      <w:pPr>
+        <w:ind w:left="3960" w:hanging="440"/>
+      </w:pPr>
+    </w:lvl>
+  </w:abstractNum>
+  <w:abstractNum w:abstractNumId="2" w15:restartNumberingAfterBreak="0">
+    <w:nsid w:val="45F92B0E"/>
+    <w:multiLevelType w:val="hybridMultilevel"/>
+    <w:tmpl w:val="A70C040C"/>
+    <w:lvl w:ilvl="0" w:tplc="139A4508">
+      <w:start w:val="1"/>
+      <w:numFmt w:val="decimal"/>
+      <w:lvlText w:val="%1."/>
+      <w:lvlJc w:val="left"/>
+      <w:pPr>
+        <w:ind w:left="360" w:hanging="360"/>
+      </w:pPr>
+      <w:rPr>
+        <w:rFonts w:hint="default"/>
+      </w:rPr>
+    </w:lvl>
+    <w:lvl w:ilvl="1" w:tplc="04090019" w:tentative="1">
+      <w:start w:val="1"/>
+      <w:numFmt w:val="lowerLetter"/>
+      <w:lvlText w:val="%2)"/>
+      <w:lvlJc w:val="left"/>
+      <w:pPr>
+        <w:ind w:left="880" w:hanging="440"/>
+      </w:pPr>
+    </w:lvl>
+    <w:lvl w:ilvl="2" w:tplc="0409001B" w:tentative="1">
+      <w:start w:val="1"/>
+      <w:numFmt w:val="lowerRoman"/>
+      <w:lvlText w:val="%3."/>
+      <w:lvlJc w:val="right"/>
+      <w:pPr>
+        <w:ind w:left="1320" w:hanging="440"/>
+      </w:pPr>
+    </w:lvl>
+    <w:lvl w:ilvl="3" w:tplc="0409000F" w:tentative="1">
+      <w:start w:val="1"/>
+      <w:numFmt w:val="decimal"/>
+      <w:lvlText w:val="%4."/>
+      <w:lvlJc w:val="left"/>
+      <w:pPr>
+        <w:ind w:left="1760" w:hanging="440"/>
+      </w:pPr>
+    </w:lvl>
+    <w:lvl w:ilvl="4" w:tplc="04090019" w:tentative="1">
+      <w:start w:val="1"/>
+      <w:numFmt w:val="lowerLetter"/>
+      <w:lvlText w:val="%5)"/>
+      <w:lvlJc w:val="left"/>
+      <w:pPr>
+        <w:ind w:left="2200" w:hanging="440"/>
+      </w:pPr>
+    </w:lvl>
+    <w:lvl w:ilvl="5" w:tplc="0409001B" w:tentative="1">
+      <w:start w:val="1"/>
+      <w:numFmt w:val="lowerRoman"/>
+      <w:lvlText w:val="%6."/>
+      <w:lvlJc w:val="right"/>
+      <w:pPr>
+        <w:ind w:left="2640" w:hanging="440"/>
+      </w:pPr>
+    </w:lvl>
+    <w:lvl w:ilvl="6" w:tplc="0409000F" w:tentative="1">
+      <w:start w:val="1"/>
+      <w:numFmt w:val="decimal"/>
+      <w:lvlText w:val="%7."/>
+      <w:lvlJc w:val="left"/>
+      <w:pPr>
+        <w:ind w:left="3080" w:hanging="440"/>
+      </w:pPr>
+    </w:lvl>
+    <w:lvl w:ilvl="7" w:tplc="04090019" w:tentative="1">
+      <w:start w:val="1"/>
+      <w:numFmt w:val="lowerLetter"/>
+      <w:lvlText w:val="%8)"/>
+      <w:lvlJc w:val="left"/>
+      <w:pPr>
+        <w:ind w:left="3520" w:hanging="440"/>
+      </w:pPr>
+    </w:lvl>
+    <w:lvl w:ilvl="8" w:tplc="0409001B" w:tentative="1">
+      <w:start w:val="1"/>
+      <w:numFmt w:val="lowerRoman"/>
+      <w:lvlText w:val="%9."/>
+      <w:lvlJc w:val="right"/>
+      <w:pPr>
+        <w:ind w:left="3960" w:hanging="440"/>
+      </w:pPr>
+    </w:lvl>
+  </w:abstractNum>
+  <w:abstractNum w:abstractNumId="3" w15:restartNumberingAfterBreak="0">
+    <w:nsid w:val="605F668B"/>
+    <w:multiLevelType w:val="hybridMultilevel"/>
+    <w:tmpl w:val="C1B4AF7E"/>
+    <w:lvl w:ilvl="0" w:tplc="A678B644">
+      <w:start w:val="1"/>
+      <w:numFmt w:val="decimal"/>
+      <w:lvlText w:val="%1．"/>
+      <w:lvlJc w:val="left"/>
+      <w:pPr>
+        <w:ind w:left="360" w:hanging="360"/>
+      </w:pPr>
+      <w:rPr>
+        <w:rFonts w:hint="default"/>
+      </w:rPr>
+    </w:lvl>
+    <w:lvl w:ilvl="1" w:tplc="04090019" w:tentative="1">
+      <w:start w:val="1"/>
+      <w:numFmt w:val="lowerLetter"/>
+      <w:lvlText w:val="%2)"/>
+      <w:lvlJc w:val="left"/>
+      <w:pPr>
+        <w:ind w:left="880" w:hanging="440"/>
+      </w:pPr>
+    </w:lvl>
+    <w:lvl w:ilvl="2" w:tplc="0409001B" w:tentative="1">
+      <w:start w:val="1"/>
+      <w:numFmt w:val="lowerRoman"/>
+      <w:lvlText w:val="%3."/>
+      <w:lvlJc w:val="right"/>
+      <w:pPr>
+        <w:ind w:left="1320" w:hanging="440"/>
+      </w:pPr>
+    </w:lvl>
+    <w:lvl w:ilvl="3" w:tplc="0409000F" w:tentative="1">
+      <w:start w:val="1"/>
+      <w:numFmt w:val="decimal"/>
+      <w:lvlText w:val="%4."/>
+      <w:lvlJc w:val="left"/>
+      <w:pPr>
+        <w:ind w:left="1760" w:hanging="440"/>
+      </w:pPr>
+    </w:lvl>
+    <w:lvl w:ilvl="4" w:tplc="04090019" w:tentative="1">
+      <w:start w:val="1"/>
+      <w:numFmt w:val="lowerLetter"/>
+      <w:lvlText w:val="%5)"/>
+      <w:lvlJc w:val="left"/>
+      <w:pPr>
+        <w:ind w:left="2200" w:hanging="440"/>
+      </w:pPr>
+    </w:lvl>
+    <w:lvl w:ilvl="5" w:tplc="0409001B" w:tentative="1">
+      <w:start w:val="1"/>
+      <w:numFmt w:val="lowerRoman"/>
+      <w:lvlText w:val="%6."/>
+      <w:lvlJc w:val="right"/>
+      <w:pPr>
+        <w:ind w:left="2640" w:hanging="440"/>
+      </w:pPr>
+    </w:lvl>
+    <w:lvl w:ilvl="6" w:tplc="0409000F" w:tentative="1">
+      <w:start w:val="1"/>
+      <w:numFmt w:val="decimal"/>
+      <w:lvlText w:val="%7."/>
+      <w:lvlJc w:val="left"/>
+      <w:pPr>
+        <w:ind w:left="3080" w:hanging="440"/>
+      </w:pPr>
+    </w:lvl>
+    <w:lvl w:ilvl="7" w:tplc="04090019" w:tentative="1">
+      <w:start w:val="1"/>
+      <w:numFmt w:val="lowerLetter"/>
+      <w:lvlText w:val="%8)"/>
+      <w:lvlJc w:val="left"/>
+      <w:pPr>
+        <w:ind w:left="3520" w:hanging="440"/>
+      </w:pPr>
+    </w:lvl>
+    <w:lvl w:ilvl="8" w:tplc="0409001B" w:tentative="1">
+      <w:start w:val="1"/>
+      <w:numFmt w:val="lowerRoman"/>
+      <w:lvlText w:val="%9."/>
+      <w:lvlJc w:val="right"/>
+      <w:pPr>
+        <w:ind w:left="3960" w:hanging="440"/>
+      </w:pPr>
+    </w:lvl>
+  </w:abstractNum>
+  <w:num w:numId="1" w16cid:durableId="1414743996">
+    <w:abstractNumId w:val="0"/>
+  </w:num>
+  <w:num w:numId="2" w16cid:durableId="1622033717">
+    <w:abstractNumId w:val="3"/>
+  </w:num>
+  <w:num w:numId="3" w16cid:durableId="183448492">
+    <w:abstractNumId w:val="2"/>
+  </w:num>
+  <w:num w:numId="4" w16cid:durableId="1435859250">
+    <w:abstractNumId w:val="1"/>
+  </w:num>
+</w:numbering>
 </file>
 
 <file path=word/styles.xml><?xml version="1.0" encoding="utf-8"?>
@@ -620,7 +2552,6 @@
   <w:style w:type="character" w:default="1" w:styleId="a0">
     <w:name w:val="Default Paragraph Font"/>
     <w:uiPriority w:val="1"/>
-    <w:semiHidden/>
     <w:unhideWhenUsed/>
   </w:style>
   <w:style w:type="table" w:default="1" w:styleId="a1">

</xml_diff>